<commit_message>
ajustes na documentação do sistema
</commit_message>
<xml_diff>
--- a/Entregas/Quinta_Entrega_Eric_Augustin_20230403.docx
+++ b/Entregas/Quinta_Entrega_Eric_Augustin_20230403.docx
@@ -1,6 +1,6 @@
 
 <file path=word/document.xml><?xml version="1.0" encoding="utf-8"?>
-<w:document xmlns:wpc="http://schemas.microsoft.com/office/word/2010/wordprocessingCanvas" xmlns:cx="http://schemas.microsoft.com/office/drawing/2014/chartex" xmlns:cx1="http://schemas.microsoft.com/office/drawing/2015/9/8/chartex" xmlns:cx2="http://schemas.microsoft.com/office/drawing/2015/10/21/chartex" xmlns:cx3="http://schemas.microsoft.com/office/drawing/2016/5/9/chartex" xmlns:cx4="http://schemas.microsoft.com/office/drawing/2016/5/10/chartex" xmlns:cx5="http://schemas.microsoft.com/office/drawing/2016/5/11/chartex" xmlns:cx6="http://schemas.microsoft.com/office/drawing/2016/5/12/chartex" xmlns:cx7="http://schemas.microsoft.com/office/drawing/2016/5/13/chartex" xmlns:cx8="http://schemas.microsoft.com/office/drawing/2016/5/14/chartex" xmlns:mc="http://schemas.openxmlformats.org/markup-compatibility/2006" xmlns:aink="http://schemas.microsoft.com/office/drawing/2016/ink" xmlns:am3d="http://schemas.microsoft.com/office/drawing/2017/model3d" xmlns:o="urn:schemas-microsoft-com:office:office" xmlns:oel="http://schemas.microsoft.com/office/2019/extlst" xmlns:r="http://schemas.openxmlformats.org/officeDocument/2006/relationships" xmlns:m="http://schemas.openxmlformats.org/officeDocument/2006/math" xmlns:v="urn:schemas-microsoft-com:vml" xmlns:wp14="http://schemas.microsoft.com/office/word/2010/wordprocessingDrawing" xmlns:wp="http://schemas.openxmlformats.org/drawingml/2006/wordprocessingDrawing" xmlns:w10="urn:schemas-microsoft-com:office:word" xmlns:w="http://schemas.openxmlformats.org/wordprocessingml/2006/main" xmlns:w14="http://schemas.microsoft.com/office/word/2010/wordml" xmlns:w15="http://schemas.microsoft.com/office/word/2012/wordml" xmlns:w16cex="http://schemas.microsoft.com/office/word/2018/wordml/cex" xmlns:w16cid="http://schemas.microsoft.com/office/word/2016/wordml/cid" xmlns:w16="http://schemas.microsoft.com/office/word/2018/wordml" xmlns:w16sdtdh="http://schemas.microsoft.com/office/word/2020/wordml/sdtdatahash" xmlns:w16se="http://schemas.microsoft.com/office/word/2015/wordml/symex" xmlns:wpg="http://schemas.microsoft.com/office/word/2010/wordprocessingGroup" xmlns:wpi="http://schemas.microsoft.com/office/word/2010/wordprocessingInk" xmlns:wne="http://schemas.microsoft.com/office/word/2006/wordml" xmlns:wps="http://schemas.microsoft.com/office/word/2010/wordprocessingShape" mc:Ignorable="w14 w15 w16se w16cid w16 w16cex w16sdtdh wp14">
+<w:document xmlns:wpc="http://schemas.microsoft.com/office/word/2010/wordprocessingCanvas" xmlns:cx="http://schemas.microsoft.com/office/drawing/2014/chartex" xmlns:cx1="http://schemas.microsoft.com/office/drawing/2015/9/8/chartex" xmlns:cx2="http://schemas.microsoft.com/office/drawing/2015/10/21/chartex" xmlns:cx3="http://schemas.microsoft.com/office/drawing/2016/5/9/chartex" xmlns:cx4="http://schemas.microsoft.com/office/drawing/2016/5/10/chartex" xmlns:cx5="http://schemas.microsoft.com/office/drawing/2016/5/11/chartex" xmlns:cx6="http://schemas.microsoft.com/office/drawing/2016/5/12/chartex" xmlns:cx7="http://schemas.microsoft.com/office/drawing/2016/5/13/chartex" xmlns:cx8="http://schemas.microsoft.com/office/drawing/2016/5/14/chartex" xmlns:mc="http://schemas.openxmlformats.org/markup-compatibility/2006" xmlns:aink="http://schemas.microsoft.com/office/drawing/2016/ink" xmlns:am3d="http://schemas.microsoft.com/office/drawing/2017/model3d" xmlns:o="urn:schemas-microsoft-com:office:office" xmlns:r="http://schemas.openxmlformats.org/officeDocument/2006/relationships" xmlns:m="http://schemas.openxmlformats.org/officeDocument/2006/math" xmlns:v="urn:schemas-microsoft-com:vml" xmlns:wp14="http://schemas.microsoft.com/office/word/2010/wordprocessingDrawing" xmlns:wp="http://schemas.openxmlformats.org/drawingml/2006/wordprocessingDrawing" xmlns:w10="urn:schemas-microsoft-com:office:word" xmlns:w="http://schemas.openxmlformats.org/wordprocessingml/2006/main" xmlns:w14="http://schemas.microsoft.com/office/word/2010/wordml" xmlns:w15="http://schemas.microsoft.com/office/word/2012/wordml" xmlns:w16cid="http://schemas.microsoft.com/office/word/2016/wordml/cid" xmlns:w16se="http://schemas.microsoft.com/office/word/2015/wordml/symex" xmlns:wpg="http://schemas.microsoft.com/office/word/2010/wordprocessingGroup" xmlns:wpi="http://schemas.microsoft.com/office/word/2010/wordprocessingInk" xmlns:wne="http://schemas.microsoft.com/office/word/2006/wordml" xmlns:wps="http://schemas.microsoft.com/office/word/2010/wordprocessingShape" mc:Ignorable="w14 w15 w16se w16cid wp14">
   <w:body>
     <w:p>
       <w:pPr>
@@ -443,7 +443,7 @@
           <w:sz w:val="24"/>
           <w:szCs w:val="24"/>
         </w:rPr>
-        <w:t>03/04/2023</w:t>
+        <w:t>04/04/2023</w:t>
       </w:r>
       <w:r>
         <w:rPr>
@@ -26637,21 +26637,7 @@
               <w:rPr>
                 <w:sz w:val="20"/>
               </w:rPr>
-              <w:t xml:space="preserve">Retorna </w:t>
-            </w:r>
-            <w:proofErr w:type="gramStart"/>
-            <w:r>
-              <w:rPr>
-                <w:sz w:val="20"/>
-              </w:rPr>
-              <w:t>pra</w:t>
-            </w:r>
-            <w:proofErr w:type="gramEnd"/>
-            <w:r>
-              <w:rPr>
-                <w:sz w:val="20"/>
-              </w:rPr>
-              <w:t xml:space="preserve"> a tela principal</w:t>
+              <w:t>Retorna pra a tela principal</w:t>
             </w:r>
           </w:p>
         </w:tc>
@@ -42748,10 +42734,10 @@
         </w:rPr>
         <w:lastRenderedPageBreak/>
         <w:drawing>
-          <wp:inline distT="0" distB="0" distL="0" distR="0" wp14:anchorId="5694DDB2" wp14:editId="7A29678D">
-            <wp:extent cx="3165925" cy="4331237"/>
-            <wp:effectExtent l="0" t="0" r="0" b="0"/>
-            <wp:docPr id="999750656" name="Imagem 1"/>
+          <wp:inline distT="0" distB="0" distL="0" distR="0" wp14:anchorId="57909906" wp14:editId="072CC038">
+            <wp:extent cx="2880000" cy="2816000"/>
+            <wp:effectExtent l="0" t="0" r="0" b="3810"/>
+            <wp:docPr id="8" name="Imagem 8"/>
             <wp:cNvGraphicFramePr>
               <a:graphicFrameLocks xmlns:a="http://schemas.openxmlformats.org/drawingml/2006/main" noChangeAspect="1"/>
             </wp:cNvGraphicFramePr>
@@ -42780,7 +42766,7 @@
                   <pic:spPr bwMode="auto">
                     <a:xfrm>
                       <a:off x="0" y="0"/>
-                      <a:ext cx="3174200" cy="4342558"/>
+                      <a:ext cx="2880000" cy="2816000"/>
                     </a:xfrm>
                     <a:prstGeom prst="rect">
                       <a:avLst/>
@@ -42833,7 +42819,170 @@
       </w:r>
       <w:bookmarkEnd w:id="157"/>
     </w:p>
-    <w:p/>
+    <w:p>
+      <w:r>
+        <w:t xml:space="preserve">O sistema foi construído tomando-se u </w:t>
+      </w:r>
+      <w:proofErr w:type="spellStart"/>
+      <w:r>
+        <w:t>tilizando-se</w:t>
+      </w:r>
+      <w:proofErr w:type="spellEnd"/>
+      <w:r>
+        <w:t xml:space="preserve"> de dois componentes externos, sendo um sistema gerenciador de banco de dados, sendo o escolhido o </w:t>
+      </w:r>
+      <w:proofErr w:type="spellStart"/>
+      <w:r>
+        <w:t>SQLite</w:t>
+      </w:r>
+      <w:proofErr w:type="spellEnd"/>
+      <w:r>
+        <w:t xml:space="preserve"> devido sua simplicidade e facilidade de incorporação no projeto, de modo que este foi incorporado dentro do projeto como um dos componentes, trabalhando juntamente com as regras de negócio e um gerador de páginas </w:t>
+      </w:r>
+      <w:proofErr w:type="spellStart"/>
+      <w:r>
+        <w:t>html</w:t>
+      </w:r>
+      <w:proofErr w:type="spellEnd"/>
+      <w:r>
+        <w:t xml:space="preserve"> que foi construído como um componente independente. Outro componente externo utilizado no sistema foi e um browser de internet, a conexão deste componente com o browser foi através de uma interface já existente no browser utilizando-se o código </w:t>
+      </w:r>
+      <w:proofErr w:type="spellStart"/>
+      <w:r>
+        <w:t>html</w:t>
+      </w:r>
+      <w:proofErr w:type="spellEnd"/>
+      <w:r>
+        <w:t xml:space="preserve"> gerado pelo </w:t>
+      </w:r>
+      <w:r>
+        <w:t xml:space="preserve">componente gerador de </w:t>
+      </w:r>
+      <w:proofErr w:type="spellStart"/>
+      <w:r>
+        <w:t>pagina</w:t>
+      </w:r>
+      <w:proofErr w:type="spellEnd"/>
+      <w:r>
+        <w:t xml:space="preserve"> </w:t>
+      </w:r>
+      <w:proofErr w:type="spellStart"/>
+      <w:r>
+        <w:t>html</w:t>
+      </w:r>
+      <w:proofErr w:type="spellEnd"/>
+      <w:r>
+        <w:t xml:space="preserve">, bem como utilizou-se de um gerador de arquivos CSV que são enviados pela mesma interface, o modelo está demonstrado na </w:t>
+      </w:r>
+      <w:r>
+        <w:fldChar w:fldCharType="begin"/>
+      </w:r>
+      <w:r>
+        <w:instrText xml:space="preserve"> REF _Ref131491275 \h </w:instrText>
+      </w:r>
+      <w:r>
+        <w:fldChar w:fldCharType="separate"/>
+      </w:r>
+      <w:r>
+        <w:t xml:space="preserve">Figura </w:t>
+      </w:r>
+      <w:r>
+        <w:rPr>
+          <w:noProof/>
+        </w:rPr>
+        <w:t>39</w:t>
+      </w:r>
+      <w:r>
+        <w:t>.</w:t>
+      </w:r>
+      <w:r>
+        <w:fldChar w:fldCharType="end"/>
+      </w:r>
+    </w:p>
+    <w:p>
+      <w:pPr>
+        <w:pStyle w:val="Legenda"/>
+        <w:jc w:val="center"/>
+      </w:pPr>
+      <w:r>
+        <w:rPr>
+          <w:noProof/>
+        </w:rPr>
+        <w:drawing>
+          <wp:inline distT="0" distB="0" distL="0" distR="0" wp14:anchorId="64C342D2" wp14:editId="0A0AEE8E">
+            <wp:extent cx="2880000" cy="1974999"/>
+            <wp:effectExtent l="0" t="0" r="0" b="6350"/>
+            <wp:docPr id="29" name="Imagem 29" descr="https://qqwsmeyaon.us-06.visual-paradigm.com/rest/diagrams/projects/clipboard/1_no3wMuGFYDwCHVto?dummy=XbTYMuGHQ53ceQD0"/>
+            <wp:cNvGraphicFramePr>
+              <a:graphicFrameLocks xmlns:a="http://schemas.openxmlformats.org/drawingml/2006/main" noChangeAspect="1"/>
+            </wp:cNvGraphicFramePr>
+            <a:graphic xmlns:a="http://schemas.openxmlformats.org/drawingml/2006/main">
+              <a:graphicData uri="http://schemas.openxmlformats.org/drawingml/2006/picture">
+                <pic:pic xmlns:pic="http://schemas.openxmlformats.org/drawingml/2006/picture">
+                  <pic:nvPicPr>
+                    <pic:cNvPr id="0" name="Picture 10" descr="https://qqwsmeyaon.us-06.visual-paradigm.com/rest/diagrams/projects/clipboard/1_no3wMuGFYDwCHVto?dummy=XbTYMuGHQ53ceQD0"/>
+                    <pic:cNvPicPr>
+                      <a:picLocks noChangeAspect="1" noChangeArrowheads="1"/>
+                    </pic:cNvPicPr>
+                  </pic:nvPicPr>
+                  <pic:blipFill rotWithShape="1">
+                    <a:blip r:embed="rId47">
+                      <a:extLst>
+                        <a:ext uri="{28A0092B-C50C-407E-A947-70E740481C1C}">
+                          <a14:useLocalDpi xmlns:a14="http://schemas.microsoft.com/office/drawing/2010/main" val="0"/>
+                        </a:ext>
+                      </a:extLst>
+                    </a:blip>
+                    <a:srcRect r="20870"/>
+                    <a:stretch/>
+                  </pic:blipFill>
+                  <pic:spPr bwMode="auto">
+                    <a:xfrm>
+                      <a:off x="0" y="0"/>
+                      <a:ext cx="2880000" cy="1974999"/>
+                    </a:xfrm>
+                    <a:prstGeom prst="rect">
+                      <a:avLst/>
+                    </a:prstGeom>
+                    <a:noFill/>
+                    <a:ln>
+                      <a:noFill/>
+                    </a:ln>
+                    <a:extLst>
+                      <a:ext uri="{53640926-AAD7-44D8-BBD7-CCE9431645EC}">
+                        <a14:shadowObscured xmlns:a14="http://schemas.microsoft.com/office/drawing/2010/main"/>
+                      </a:ext>
+                    </a:extLst>
+                  </pic:spPr>
+                </pic:pic>
+              </a:graphicData>
+            </a:graphic>
+          </wp:inline>
+        </w:drawing>
+      </w:r>
+    </w:p>
+    <w:p>
+      <w:pPr>
+        <w:pStyle w:val="Legenda"/>
+        <w:jc w:val="center"/>
+      </w:pPr>
+      <w:bookmarkStart w:id="158" w:name="_Ref131491275"/>
+      <w:r>
+        <w:t xml:space="preserve">Figura </w:t>
+      </w:r>
+      <w:fldSimple w:instr=" SEQ Figura \* ARABIC ">
+        <w:r>
+          <w:rPr>
+            <w:noProof/>
+          </w:rPr>
+          <w:t>39</w:t>
+        </w:r>
+      </w:fldSimple>
+      <w:r>
+        <w:t xml:space="preserve"> - Diagrama de Componentes do sistema de gestão de ativos</w:t>
+      </w:r>
+      <w:bookmarkEnd w:id="158"/>
+    </w:p>
     <w:p>
       <w:pPr>
         <w:pStyle w:val="TituloTrabalhoTCC"/>
@@ -42842,13 +42991,16 @@
           <w:numId w:val="1"/>
         </w:numPr>
       </w:pPr>
-      <w:bookmarkStart w:id="158" w:name="_Toc131443507"/>
+      <w:bookmarkStart w:id="159" w:name="_Toc131443507"/>
       <w:r>
         <w:t>Modelo de classes de objetos</w:t>
       </w:r>
-      <w:bookmarkEnd w:id="158"/>
+      <w:bookmarkEnd w:id="159"/>
     </w:p>
-    <w:p/>
+    <w:p>
+      <w:bookmarkStart w:id="160" w:name="_GoBack"/>
+      <w:bookmarkEnd w:id="160"/>
+    </w:p>
     <w:p>
       <w:pPr>
         <w:pStyle w:val="TituloTrabalhoTCC"/>
@@ -42857,11 +43009,11 @@
           <w:numId w:val="1"/>
         </w:numPr>
       </w:pPr>
-      <w:bookmarkStart w:id="159" w:name="_Toc131443508"/>
+      <w:bookmarkStart w:id="161" w:name="_Toc131443508"/>
       <w:r>
         <w:t>Modelo Físico de dados</w:t>
       </w:r>
-      <w:bookmarkEnd w:id="159"/>
+      <w:bookmarkEnd w:id="161"/>
     </w:p>
     <w:p/>
     <w:p>
@@ -42872,11 +43024,12 @@
           <w:numId w:val="1"/>
         </w:numPr>
       </w:pPr>
-      <w:bookmarkStart w:id="160" w:name="_Toc131443509"/>
-      <w:r>
+      <w:bookmarkStart w:id="162" w:name="_Toc131443509"/>
+      <w:r>
+        <w:lastRenderedPageBreak/>
         <w:t>Projeto de Tabelas e arquivos</w:t>
       </w:r>
-      <w:bookmarkEnd w:id="160"/>
+      <w:bookmarkEnd w:id="162"/>
     </w:p>
     <w:p/>
     <w:p>
@@ -42887,11 +43040,11 @@
           <w:numId w:val="1"/>
         </w:numPr>
       </w:pPr>
-      <w:bookmarkStart w:id="161" w:name="_Toc131443510"/>
+      <w:bookmarkStart w:id="163" w:name="_Toc131443510"/>
       <w:r>
         <w:t>Script de geração do banco e suas tabelas</w:t>
       </w:r>
-      <w:bookmarkEnd w:id="161"/>
+      <w:bookmarkEnd w:id="163"/>
     </w:p>
     <w:p/>
     <w:p>
@@ -43177,7 +43330,6 @@
         <w:rPr>
           <w:lang w:val="en-US"/>
         </w:rPr>
-        <w:lastRenderedPageBreak/>
         <w:t xml:space="preserve">CREATE TABLE </w:t>
       </w:r>
       <w:proofErr w:type="spellStart"/>
@@ -44094,7 +44246,14 @@
         <w:rPr>
           <w:lang w:val="en-US"/>
         </w:rPr>
-        <w:t xml:space="preserve"> NULL REFERENCES </w:t>
+        <w:t xml:space="preserve"> NULL </w:t>
+      </w:r>
+      <w:r>
+        <w:rPr>
+          <w:lang w:val="en-US"/>
+        </w:rPr>
+        <w:lastRenderedPageBreak/>
+        <w:t xml:space="preserve">REFERENCES </w:t>
       </w:r>
       <w:r>
         <w:rPr>
@@ -44694,7 +44853,6 @@
         <w:rPr>
           <w:lang w:val="en-US"/>
         </w:rPr>
-        <w:lastRenderedPageBreak/>
         <w:t xml:space="preserve">CREATE TABLE </w:t>
       </w:r>
       <w:proofErr w:type="spellStart"/>
@@ -45249,7 +45407,7 @@
           <w:numId w:val="1"/>
         </w:numPr>
       </w:pPr>
-      <w:bookmarkStart w:id="162" w:name="_Toc131443511"/>
+      <w:bookmarkStart w:id="164" w:name="_Toc131443511"/>
       <w:r>
         <w:t>Ambient</w:t>
       </w:r>
@@ -45265,7 +45423,7 @@
       <w:r>
         <w:t xml:space="preserve"> do sistema</w:t>
       </w:r>
-      <w:bookmarkEnd w:id="162"/>
+      <w:bookmarkEnd w:id="164"/>
     </w:p>
     <w:p/>
     <w:p>
@@ -45276,14 +45434,14 @@
           <w:numId w:val="1"/>
         </w:numPr>
       </w:pPr>
-      <w:bookmarkStart w:id="163" w:name="_Toc131443512"/>
+      <w:bookmarkStart w:id="165" w:name="_Toc131443512"/>
       <w:r>
         <w:t xml:space="preserve">Ambiente </w:t>
       </w:r>
       <w:r>
         <w:t>Físico</w:t>
       </w:r>
-      <w:bookmarkEnd w:id="163"/>
+      <w:bookmarkEnd w:id="165"/>
     </w:p>
     <w:p/>
     <w:p>
@@ -45294,11 +45452,11 @@
           <w:numId w:val="1"/>
         </w:numPr>
       </w:pPr>
-      <w:bookmarkStart w:id="164" w:name="_Toc131443513"/>
+      <w:bookmarkStart w:id="166" w:name="_Toc131443513"/>
       <w:r>
         <w:t>Justificativa da escolha da linguagem de programação</w:t>
       </w:r>
-      <w:bookmarkEnd w:id="164"/>
+      <w:bookmarkEnd w:id="166"/>
     </w:p>
     <w:p/>
     <w:p>
@@ -45309,11 +45467,11 @@
           <w:numId w:val="1"/>
         </w:numPr>
       </w:pPr>
-      <w:bookmarkStart w:id="165" w:name="_Toc131443514"/>
+      <w:bookmarkStart w:id="167" w:name="_Toc131443514"/>
       <w:r>
         <w:t>Justificativa da escolha do SGBD</w:t>
       </w:r>
-      <w:bookmarkEnd w:id="165"/>
+      <w:bookmarkEnd w:id="167"/>
     </w:p>
     <w:p/>
     <w:p/>
@@ -45321,11 +45479,11 @@
       <w:pPr>
         <w:pStyle w:val="TituloTrabalhoTCC"/>
       </w:pPr>
-      <w:bookmarkStart w:id="166" w:name="_Toc131443515"/>
+      <w:bookmarkStart w:id="168" w:name="_Toc131443515"/>
       <w:r>
         <w:t>Conclusões</w:t>
       </w:r>
-      <w:bookmarkEnd w:id="166"/>
+      <w:bookmarkEnd w:id="168"/>
     </w:p>
     <w:p>
       <w:pPr>
@@ -45335,7 +45493,7 @@
           <w:numId w:val="1"/>
         </w:numPr>
       </w:pPr>
-      <w:bookmarkStart w:id="167" w:name="_Toc131443516"/>
+      <w:bookmarkStart w:id="169" w:name="_Toc131443516"/>
       <w:r>
         <w:t xml:space="preserve">Reflexões e </w:t>
       </w:r>
@@ -45348,7 +45506,7 @@
       <w:r>
         <w:t>iniciais e alcançados</w:t>
       </w:r>
-      <w:bookmarkEnd w:id="167"/>
+      <w:bookmarkEnd w:id="169"/>
     </w:p>
     <w:p/>
     <w:p>
@@ -45359,14 +45517,14 @@
           <w:numId w:val="1"/>
         </w:numPr>
       </w:pPr>
-      <w:bookmarkStart w:id="168" w:name="_Toc131443517"/>
+      <w:bookmarkStart w:id="170" w:name="_Toc131443517"/>
       <w:r>
         <w:t>Vantagens</w:t>
       </w:r>
       <w:r>
         <w:t xml:space="preserve"> e desvantagens do sistema</w:t>
       </w:r>
-      <w:bookmarkEnd w:id="168"/>
+      <w:bookmarkEnd w:id="170"/>
     </w:p>
     <w:p/>
     <w:p>
@@ -45377,23 +45535,24 @@
           <w:numId w:val="1"/>
         </w:numPr>
       </w:pPr>
-      <w:bookmarkStart w:id="169" w:name="_Toc131443518"/>
-      <w:r>
+      <w:bookmarkStart w:id="171" w:name="_Toc131443518"/>
+      <w:r>
+        <w:lastRenderedPageBreak/>
         <w:t>Trabalhos Futuro</w:t>
       </w:r>
-      <w:bookmarkEnd w:id="169"/>
+      <w:bookmarkEnd w:id="171"/>
     </w:p>
     <w:p/>
     <w:p>
       <w:pPr>
         <w:pStyle w:val="TituloTrabalhoTCC"/>
       </w:pPr>
-      <w:bookmarkStart w:id="170" w:name="_Toc131443519"/>
+      <w:bookmarkStart w:id="172" w:name="_Toc131443519"/>
       <w:r>
         <w:t>Referências Bibliográficas</w:t>
       </w:r>
-      <w:bookmarkStart w:id="171" w:name="_Toc112267506"/>
-      <w:bookmarkEnd w:id="170"/>
+      <w:bookmarkStart w:id="173" w:name="_Toc112267506"/>
+      <w:bookmarkEnd w:id="172"/>
     </w:p>
     <w:p/>
     <w:p>
@@ -45496,8 +45655,8 @@
           <w:szCs w:val="26"/>
         </w:rPr>
         <w:sectPr>
-          <w:footerReference w:type="default" r:id="rId47"/>
-          <w:footerReference w:type="first" r:id="rId48"/>
+          <w:footerReference w:type="default" r:id="rId48"/>
+          <w:footerReference w:type="first" r:id="rId49"/>
           <w:pgSz w:w="11906" w:h="16838" w:code="9"/>
           <w:pgMar w:top="1701" w:right="1418" w:bottom="1418" w:left="1701" w:header="709" w:footer="709" w:gutter="0"/>
           <w:cols w:space="708"/>
@@ -45511,7 +45670,6 @@
           <w:sz w:val="26"/>
           <w:szCs w:val="26"/>
         </w:rPr>
-        <w:lastRenderedPageBreak/>
         <w:t xml:space="preserve">FOWLER, M. </w:t>
       </w:r>
       <w:r>
@@ -45539,8 +45697,8 @@
       <w:pPr>
         <w:pStyle w:val="TituloTrabalhoTCC"/>
       </w:pPr>
-      <w:bookmarkStart w:id="172" w:name="_Toc131443520"/>
-      <w:bookmarkEnd w:id="171"/>
+      <w:bookmarkStart w:id="174" w:name="_Toc131443520"/>
+      <w:bookmarkEnd w:id="173"/>
       <w:r>
         <w:lastRenderedPageBreak/>
         <w:t xml:space="preserve">Anexo I – Diagrama de </w:t>
@@ -45552,7 +45710,7 @@
       <w:r>
         <w:t>t</w:t>
       </w:r>
-      <w:bookmarkEnd w:id="172"/>
+      <w:bookmarkEnd w:id="174"/>
       <w:proofErr w:type="spellEnd"/>
     </w:p>
     <w:p>
@@ -45581,7 +45739,7 @@
                     </pic:cNvPicPr>
                   </pic:nvPicPr>
                   <pic:blipFill>
-                    <a:blip r:embed="rId49">
+                    <a:blip r:embed="rId50">
                       <a:extLst>
                         <a:ext uri="{28A0092B-C50C-407E-A947-70E740481C1C}">
                           <a14:useLocalDpi xmlns:a14="http://schemas.microsoft.com/office/drawing/2010/main" val="0"/>
@@ -45633,7 +45791,7 @@
 </file>
 
 <file path=word/endnotes.xml><?xml version="1.0" encoding="utf-8"?>
-<w:endnotes xmlns:wpc="http://schemas.microsoft.com/office/word/2010/wordprocessingCanvas" xmlns:cx="http://schemas.microsoft.com/office/drawing/2014/chartex" xmlns:cx1="http://schemas.microsoft.com/office/drawing/2015/9/8/chartex" xmlns:cx2="http://schemas.microsoft.com/office/drawing/2015/10/21/chartex" xmlns:cx3="http://schemas.microsoft.com/office/drawing/2016/5/9/chartex" xmlns:cx4="http://schemas.microsoft.com/office/drawing/2016/5/10/chartex" xmlns:cx5="http://schemas.microsoft.com/office/drawing/2016/5/11/chartex" xmlns:cx6="http://schemas.microsoft.com/office/drawing/2016/5/12/chartex" xmlns:cx7="http://schemas.microsoft.com/office/drawing/2016/5/13/chartex" xmlns:cx8="http://schemas.microsoft.com/office/drawing/2016/5/14/chartex" xmlns:mc="http://schemas.openxmlformats.org/markup-compatibility/2006" xmlns:aink="http://schemas.microsoft.com/office/drawing/2016/ink" xmlns:am3d="http://schemas.microsoft.com/office/drawing/2017/model3d" xmlns:o="urn:schemas-microsoft-com:office:office" xmlns:oel="http://schemas.microsoft.com/office/2019/extlst" xmlns:r="http://schemas.openxmlformats.org/officeDocument/2006/relationships" xmlns:m="http://schemas.openxmlformats.org/officeDocument/2006/math" xmlns:v="urn:schemas-microsoft-com:vml" xmlns:wp14="http://schemas.microsoft.com/office/word/2010/wordprocessingDrawing" xmlns:wp="http://schemas.openxmlformats.org/drawingml/2006/wordprocessingDrawing" xmlns:w10="urn:schemas-microsoft-com:office:word" xmlns:w="http://schemas.openxmlformats.org/wordprocessingml/2006/main" xmlns:w14="http://schemas.microsoft.com/office/word/2010/wordml" xmlns:w15="http://schemas.microsoft.com/office/word/2012/wordml" xmlns:w16cex="http://schemas.microsoft.com/office/word/2018/wordml/cex" xmlns:w16cid="http://schemas.microsoft.com/office/word/2016/wordml/cid" xmlns:w16="http://schemas.microsoft.com/office/word/2018/wordml" xmlns:w16sdtdh="http://schemas.microsoft.com/office/word/2020/wordml/sdtdatahash" xmlns:w16se="http://schemas.microsoft.com/office/word/2015/wordml/symex" xmlns:wpg="http://schemas.microsoft.com/office/word/2010/wordprocessingGroup" xmlns:wpi="http://schemas.microsoft.com/office/word/2010/wordprocessingInk" xmlns:wne="http://schemas.microsoft.com/office/word/2006/wordml" xmlns:wps="http://schemas.microsoft.com/office/word/2010/wordprocessingShape" mc:Ignorable="w14 w15 w16se w16cid w16 w16cex w16sdtdh wp14">
+<w:endnotes xmlns:wpc="http://schemas.microsoft.com/office/word/2010/wordprocessingCanvas" xmlns:cx="http://schemas.microsoft.com/office/drawing/2014/chartex" xmlns:cx1="http://schemas.microsoft.com/office/drawing/2015/9/8/chartex" xmlns:cx2="http://schemas.microsoft.com/office/drawing/2015/10/21/chartex" xmlns:cx3="http://schemas.microsoft.com/office/drawing/2016/5/9/chartex" xmlns:cx4="http://schemas.microsoft.com/office/drawing/2016/5/10/chartex" xmlns:cx5="http://schemas.microsoft.com/office/drawing/2016/5/11/chartex" xmlns:cx6="http://schemas.microsoft.com/office/drawing/2016/5/12/chartex" xmlns:cx7="http://schemas.microsoft.com/office/drawing/2016/5/13/chartex" xmlns:cx8="http://schemas.microsoft.com/office/drawing/2016/5/14/chartex" xmlns:mc="http://schemas.openxmlformats.org/markup-compatibility/2006" xmlns:aink="http://schemas.microsoft.com/office/drawing/2016/ink" xmlns:am3d="http://schemas.microsoft.com/office/drawing/2017/model3d" xmlns:o="urn:schemas-microsoft-com:office:office" xmlns:r="http://schemas.openxmlformats.org/officeDocument/2006/relationships" xmlns:m="http://schemas.openxmlformats.org/officeDocument/2006/math" xmlns:v="urn:schemas-microsoft-com:vml" xmlns:wp14="http://schemas.microsoft.com/office/word/2010/wordprocessingDrawing" xmlns:wp="http://schemas.openxmlformats.org/drawingml/2006/wordprocessingDrawing" xmlns:w10="urn:schemas-microsoft-com:office:word" xmlns:w="http://schemas.openxmlformats.org/wordprocessingml/2006/main" xmlns:w14="http://schemas.microsoft.com/office/word/2010/wordml" xmlns:w15="http://schemas.microsoft.com/office/word/2012/wordml" xmlns:w16cid="http://schemas.microsoft.com/office/word/2016/wordml/cid" xmlns:w16se="http://schemas.microsoft.com/office/word/2015/wordml/symex" xmlns:wpg="http://schemas.microsoft.com/office/word/2010/wordprocessingGroup" xmlns:wpi="http://schemas.microsoft.com/office/word/2010/wordprocessingInk" xmlns:wne="http://schemas.microsoft.com/office/word/2006/wordml" xmlns:wps="http://schemas.microsoft.com/office/word/2010/wordprocessingShape" mc:Ignorable="w14 w15 w16se w16cid wp14">
   <w:endnote w:type="separator" w:id="-1">
     <w:p>
       <w:pPr>
@@ -45658,7 +45816,7 @@
 </file>
 
 <file path=word/footer1.xml><?xml version="1.0" encoding="utf-8"?>
-<w:ftr xmlns:wpc="http://schemas.microsoft.com/office/word/2010/wordprocessingCanvas" xmlns:cx="http://schemas.microsoft.com/office/drawing/2014/chartex" xmlns:cx1="http://schemas.microsoft.com/office/drawing/2015/9/8/chartex" xmlns:cx2="http://schemas.microsoft.com/office/drawing/2015/10/21/chartex" xmlns:cx3="http://schemas.microsoft.com/office/drawing/2016/5/9/chartex" xmlns:cx4="http://schemas.microsoft.com/office/drawing/2016/5/10/chartex" xmlns:cx5="http://schemas.microsoft.com/office/drawing/2016/5/11/chartex" xmlns:cx6="http://schemas.microsoft.com/office/drawing/2016/5/12/chartex" xmlns:cx7="http://schemas.microsoft.com/office/drawing/2016/5/13/chartex" xmlns:cx8="http://schemas.microsoft.com/office/drawing/2016/5/14/chartex" xmlns:mc="http://schemas.openxmlformats.org/markup-compatibility/2006" xmlns:aink="http://schemas.microsoft.com/office/drawing/2016/ink" xmlns:am3d="http://schemas.microsoft.com/office/drawing/2017/model3d" xmlns:o="urn:schemas-microsoft-com:office:office" xmlns:oel="http://schemas.microsoft.com/office/2019/extlst" xmlns:r="http://schemas.openxmlformats.org/officeDocument/2006/relationships" xmlns:m="http://schemas.openxmlformats.org/officeDocument/2006/math" xmlns:v="urn:schemas-microsoft-com:vml" xmlns:wp14="http://schemas.microsoft.com/office/word/2010/wordprocessingDrawing" xmlns:wp="http://schemas.openxmlformats.org/drawingml/2006/wordprocessingDrawing" xmlns:w10="urn:schemas-microsoft-com:office:word" xmlns:w="http://schemas.openxmlformats.org/wordprocessingml/2006/main" xmlns:w14="http://schemas.microsoft.com/office/word/2010/wordml" xmlns:w15="http://schemas.microsoft.com/office/word/2012/wordml" xmlns:w16cex="http://schemas.microsoft.com/office/word/2018/wordml/cex" xmlns:w16cid="http://schemas.microsoft.com/office/word/2016/wordml/cid" xmlns:w16="http://schemas.microsoft.com/office/word/2018/wordml" xmlns:w16sdtdh="http://schemas.microsoft.com/office/word/2020/wordml/sdtdatahash" xmlns:w16se="http://schemas.microsoft.com/office/word/2015/wordml/symex" xmlns:wpg="http://schemas.microsoft.com/office/word/2010/wordprocessingGroup" xmlns:wpi="http://schemas.microsoft.com/office/word/2010/wordprocessingInk" xmlns:wne="http://schemas.microsoft.com/office/word/2006/wordml" xmlns:wps="http://schemas.microsoft.com/office/word/2010/wordprocessingShape" mc:Ignorable="w14 w15 w16se w16cid w16 w16cex w16sdtdh wp14">
+<w:ftr xmlns:wpc="http://schemas.microsoft.com/office/word/2010/wordprocessingCanvas" xmlns:cx="http://schemas.microsoft.com/office/drawing/2014/chartex" xmlns:cx1="http://schemas.microsoft.com/office/drawing/2015/9/8/chartex" xmlns:cx2="http://schemas.microsoft.com/office/drawing/2015/10/21/chartex" xmlns:cx3="http://schemas.microsoft.com/office/drawing/2016/5/9/chartex" xmlns:cx4="http://schemas.microsoft.com/office/drawing/2016/5/10/chartex" xmlns:cx5="http://schemas.microsoft.com/office/drawing/2016/5/11/chartex" xmlns:cx6="http://schemas.microsoft.com/office/drawing/2016/5/12/chartex" xmlns:cx7="http://schemas.microsoft.com/office/drawing/2016/5/13/chartex" xmlns:cx8="http://schemas.microsoft.com/office/drawing/2016/5/14/chartex" xmlns:mc="http://schemas.openxmlformats.org/markup-compatibility/2006" xmlns:aink="http://schemas.microsoft.com/office/drawing/2016/ink" xmlns:am3d="http://schemas.microsoft.com/office/drawing/2017/model3d" xmlns:o="urn:schemas-microsoft-com:office:office" xmlns:r="http://schemas.openxmlformats.org/officeDocument/2006/relationships" xmlns:m="http://schemas.openxmlformats.org/officeDocument/2006/math" xmlns:v="urn:schemas-microsoft-com:vml" xmlns:wp14="http://schemas.microsoft.com/office/word/2010/wordprocessingDrawing" xmlns:wp="http://schemas.openxmlformats.org/drawingml/2006/wordprocessingDrawing" xmlns:w10="urn:schemas-microsoft-com:office:word" xmlns:w="http://schemas.openxmlformats.org/wordprocessingml/2006/main" xmlns:w14="http://schemas.microsoft.com/office/word/2010/wordml" xmlns:w15="http://schemas.microsoft.com/office/word/2012/wordml" xmlns:w16cid="http://schemas.microsoft.com/office/word/2016/wordml/cid" xmlns:w16se="http://schemas.microsoft.com/office/word/2015/wordml/symex" xmlns:wpg="http://schemas.microsoft.com/office/word/2010/wordprocessingGroup" xmlns:wpi="http://schemas.microsoft.com/office/word/2010/wordprocessingInk" xmlns:wne="http://schemas.microsoft.com/office/word/2006/wordml" xmlns:wps="http://schemas.microsoft.com/office/word/2010/wordprocessingShape" mc:Ignorable="w14 w15 w16se w16cid wp14">
   <w:sdt>
     <w:sdtPr>
       <w:id w:val="257948288"/>
@@ -45703,7 +45861,7 @@
 </file>
 
 <file path=word/footer2.xml><?xml version="1.0" encoding="utf-8"?>
-<w:ftr xmlns:wpc="http://schemas.microsoft.com/office/word/2010/wordprocessingCanvas" xmlns:cx="http://schemas.microsoft.com/office/drawing/2014/chartex" xmlns:cx1="http://schemas.microsoft.com/office/drawing/2015/9/8/chartex" xmlns:cx2="http://schemas.microsoft.com/office/drawing/2015/10/21/chartex" xmlns:cx3="http://schemas.microsoft.com/office/drawing/2016/5/9/chartex" xmlns:cx4="http://schemas.microsoft.com/office/drawing/2016/5/10/chartex" xmlns:cx5="http://schemas.microsoft.com/office/drawing/2016/5/11/chartex" xmlns:cx6="http://schemas.microsoft.com/office/drawing/2016/5/12/chartex" xmlns:cx7="http://schemas.microsoft.com/office/drawing/2016/5/13/chartex" xmlns:cx8="http://schemas.microsoft.com/office/drawing/2016/5/14/chartex" xmlns:mc="http://schemas.openxmlformats.org/markup-compatibility/2006" xmlns:aink="http://schemas.microsoft.com/office/drawing/2016/ink" xmlns:am3d="http://schemas.microsoft.com/office/drawing/2017/model3d" xmlns:o="urn:schemas-microsoft-com:office:office" xmlns:oel="http://schemas.microsoft.com/office/2019/extlst" xmlns:r="http://schemas.openxmlformats.org/officeDocument/2006/relationships" xmlns:m="http://schemas.openxmlformats.org/officeDocument/2006/math" xmlns:v="urn:schemas-microsoft-com:vml" xmlns:wp14="http://schemas.microsoft.com/office/word/2010/wordprocessingDrawing" xmlns:wp="http://schemas.openxmlformats.org/drawingml/2006/wordprocessingDrawing" xmlns:w10="urn:schemas-microsoft-com:office:word" xmlns:w="http://schemas.openxmlformats.org/wordprocessingml/2006/main" xmlns:w14="http://schemas.microsoft.com/office/word/2010/wordml" xmlns:w15="http://schemas.microsoft.com/office/word/2012/wordml" xmlns:w16cex="http://schemas.microsoft.com/office/word/2018/wordml/cex" xmlns:w16cid="http://schemas.microsoft.com/office/word/2016/wordml/cid" xmlns:w16="http://schemas.microsoft.com/office/word/2018/wordml" xmlns:w16sdtdh="http://schemas.microsoft.com/office/word/2020/wordml/sdtdatahash" xmlns:w16se="http://schemas.microsoft.com/office/word/2015/wordml/symex" xmlns:wpg="http://schemas.microsoft.com/office/word/2010/wordprocessingGroup" xmlns:wpi="http://schemas.microsoft.com/office/word/2010/wordprocessingInk" xmlns:wne="http://schemas.microsoft.com/office/word/2006/wordml" xmlns:wps="http://schemas.microsoft.com/office/word/2010/wordprocessingShape" mc:Ignorable="w14 w15 w16se w16cid w16 w16cex w16sdtdh wp14">
+<w:ftr xmlns:wpc="http://schemas.microsoft.com/office/word/2010/wordprocessingCanvas" xmlns:cx="http://schemas.microsoft.com/office/drawing/2014/chartex" xmlns:cx1="http://schemas.microsoft.com/office/drawing/2015/9/8/chartex" xmlns:cx2="http://schemas.microsoft.com/office/drawing/2015/10/21/chartex" xmlns:cx3="http://schemas.microsoft.com/office/drawing/2016/5/9/chartex" xmlns:cx4="http://schemas.microsoft.com/office/drawing/2016/5/10/chartex" xmlns:cx5="http://schemas.microsoft.com/office/drawing/2016/5/11/chartex" xmlns:cx6="http://schemas.microsoft.com/office/drawing/2016/5/12/chartex" xmlns:cx7="http://schemas.microsoft.com/office/drawing/2016/5/13/chartex" xmlns:cx8="http://schemas.microsoft.com/office/drawing/2016/5/14/chartex" xmlns:mc="http://schemas.openxmlformats.org/markup-compatibility/2006" xmlns:aink="http://schemas.microsoft.com/office/drawing/2016/ink" xmlns:am3d="http://schemas.microsoft.com/office/drawing/2017/model3d" xmlns:o="urn:schemas-microsoft-com:office:office" xmlns:r="http://schemas.openxmlformats.org/officeDocument/2006/relationships" xmlns:m="http://schemas.openxmlformats.org/officeDocument/2006/math" xmlns:v="urn:schemas-microsoft-com:vml" xmlns:wp14="http://schemas.microsoft.com/office/word/2010/wordprocessingDrawing" xmlns:wp="http://schemas.openxmlformats.org/drawingml/2006/wordprocessingDrawing" xmlns:w10="urn:schemas-microsoft-com:office:word" xmlns:w="http://schemas.openxmlformats.org/wordprocessingml/2006/main" xmlns:w14="http://schemas.microsoft.com/office/word/2010/wordml" xmlns:w15="http://schemas.microsoft.com/office/word/2012/wordml" xmlns:w16cid="http://schemas.microsoft.com/office/word/2016/wordml/cid" xmlns:w16se="http://schemas.microsoft.com/office/word/2015/wordml/symex" xmlns:wpg="http://schemas.microsoft.com/office/word/2010/wordprocessingGroup" xmlns:wpi="http://schemas.microsoft.com/office/word/2010/wordprocessingInk" xmlns:wne="http://schemas.microsoft.com/office/word/2006/wordml" xmlns:wps="http://schemas.microsoft.com/office/word/2010/wordprocessingShape" mc:Ignorable="w14 w15 w16se w16cid wp14">
   <w:sdt>
     <w:sdtPr>
       <w:id w:val="1445042260"/>
@@ -45745,7 +45903,7 @@
 </file>
 
 <file path=word/footnotes.xml><?xml version="1.0" encoding="utf-8"?>
-<w:footnotes xmlns:wpc="http://schemas.microsoft.com/office/word/2010/wordprocessingCanvas" xmlns:cx="http://schemas.microsoft.com/office/drawing/2014/chartex" xmlns:cx1="http://schemas.microsoft.com/office/drawing/2015/9/8/chartex" xmlns:cx2="http://schemas.microsoft.com/office/drawing/2015/10/21/chartex" xmlns:cx3="http://schemas.microsoft.com/office/drawing/2016/5/9/chartex" xmlns:cx4="http://schemas.microsoft.com/office/drawing/2016/5/10/chartex" xmlns:cx5="http://schemas.microsoft.com/office/drawing/2016/5/11/chartex" xmlns:cx6="http://schemas.microsoft.com/office/drawing/2016/5/12/chartex" xmlns:cx7="http://schemas.microsoft.com/office/drawing/2016/5/13/chartex" xmlns:cx8="http://schemas.microsoft.com/office/drawing/2016/5/14/chartex" xmlns:mc="http://schemas.openxmlformats.org/markup-compatibility/2006" xmlns:aink="http://schemas.microsoft.com/office/drawing/2016/ink" xmlns:am3d="http://schemas.microsoft.com/office/drawing/2017/model3d" xmlns:o="urn:schemas-microsoft-com:office:office" xmlns:oel="http://schemas.microsoft.com/office/2019/extlst" xmlns:r="http://schemas.openxmlformats.org/officeDocument/2006/relationships" xmlns:m="http://schemas.openxmlformats.org/officeDocument/2006/math" xmlns:v="urn:schemas-microsoft-com:vml" xmlns:wp14="http://schemas.microsoft.com/office/word/2010/wordprocessingDrawing" xmlns:wp="http://schemas.openxmlformats.org/drawingml/2006/wordprocessingDrawing" xmlns:w10="urn:schemas-microsoft-com:office:word" xmlns:w="http://schemas.openxmlformats.org/wordprocessingml/2006/main" xmlns:w14="http://schemas.microsoft.com/office/word/2010/wordml" xmlns:w15="http://schemas.microsoft.com/office/word/2012/wordml" xmlns:w16cex="http://schemas.microsoft.com/office/word/2018/wordml/cex" xmlns:w16cid="http://schemas.microsoft.com/office/word/2016/wordml/cid" xmlns:w16="http://schemas.microsoft.com/office/word/2018/wordml" xmlns:w16sdtdh="http://schemas.microsoft.com/office/word/2020/wordml/sdtdatahash" xmlns:w16se="http://schemas.microsoft.com/office/word/2015/wordml/symex" xmlns:wpg="http://schemas.microsoft.com/office/word/2010/wordprocessingGroup" xmlns:wpi="http://schemas.microsoft.com/office/word/2010/wordprocessingInk" xmlns:wne="http://schemas.microsoft.com/office/word/2006/wordml" xmlns:wps="http://schemas.microsoft.com/office/word/2010/wordprocessingShape" mc:Ignorable="w14 w15 w16se w16cid w16 w16cex w16sdtdh wp14">
+<w:footnotes xmlns:wpc="http://schemas.microsoft.com/office/word/2010/wordprocessingCanvas" xmlns:cx="http://schemas.microsoft.com/office/drawing/2014/chartex" xmlns:cx1="http://schemas.microsoft.com/office/drawing/2015/9/8/chartex" xmlns:cx2="http://schemas.microsoft.com/office/drawing/2015/10/21/chartex" xmlns:cx3="http://schemas.microsoft.com/office/drawing/2016/5/9/chartex" xmlns:cx4="http://schemas.microsoft.com/office/drawing/2016/5/10/chartex" xmlns:cx5="http://schemas.microsoft.com/office/drawing/2016/5/11/chartex" xmlns:cx6="http://schemas.microsoft.com/office/drawing/2016/5/12/chartex" xmlns:cx7="http://schemas.microsoft.com/office/drawing/2016/5/13/chartex" xmlns:cx8="http://schemas.microsoft.com/office/drawing/2016/5/14/chartex" xmlns:mc="http://schemas.openxmlformats.org/markup-compatibility/2006" xmlns:aink="http://schemas.microsoft.com/office/drawing/2016/ink" xmlns:am3d="http://schemas.microsoft.com/office/drawing/2017/model3d" xmlns:o="urn:schemas-microsoft-com:office:office" xmlns:r="http://schemas.openxmlformats.org/officeDocument/2006/relationships" xmlns:m="http://schemas.openxmlformats.org/officeDocument/2006/math" xmlns:v="urn:schemas-microsoft-com:vml" xmlns:wp14="http://schemas.microsoft.com/office/word/2010/wordprocessingDrawing" xmlns:wp="http://schemas.openxmlformats.org/drawingml/2006/wordprocessingDrawing" xmlns:w10="urn:schemas-microsoft-com:office:word" xmlns:w="http://schemas.openxmlformats.org/wordprocessingml/2006/main" xmlns:w14="http://schemas.microsoft.com/office/word/2010/wordml" xmlns:w15="http://schemas.microsoft.com/office/word/2012/wordml" xmlns:w16cid="http://schemas.microsoft.com/office/word/2016/wordml/cid" xmlns:w16se="http://schemas.microsoft.com/office/word/2015/wordml/symex" xmlns:wpg="http://schemas.microsoft.com/office/word/2010/wordprocessingGroup" xmlns:wpi="http://schemas.microsoft.com/office/word/2010/wordprocessingInk" xmlns:wne="http://schemas.microsoft.com/office/word/2006/wordml" xmlns:wps="http://schemas.microsoft.com/office/word/2010/wordprocessingShape" mc:Ignorable="w14 w15 w16se w16cid wp14">
   <w:footnote w:type="separator" w:id="-1">
     <w:p>
       <w:pPr>
@@ -45770,7 +45928,7 @@
 </file>
 
 <file path=word/numbering.xml><?xml version="1.0" encoding="utf-8"?>
-<w:numbering xmlns:wpc="http://schemas.microsoft.com/office/word/2010/wordprocessingCanvas" xmlns:cx="http://schemas.microsoft.com/office/drawing/2014/chartex" xmlns:cx1="http://schemas.microsoft.com/office/drawing/2015/9/8/chartex" xmlns:cx2="http://schemas.microsoft.com/office/drawing/2015/10/21/chartex" xmlns:cx3="http://schemas.microsoft.com/office/drawing/2016/5/9/chartex" xmlns:cx4="http://schemas.microsoft.com/office/drawing/2016/5/10/chartex" xmlns:cx5="http://schemas.microsoft.com/office/drawing/2016/5/11/chartex" xmlns:cx6="http://schemas.microsoft.com/office/drawing/2016/5/12/chartex" xmlns:cx7="http://schemas.microsoft.com/office/drawing/2016/5/13/chartex" xmlns:cx8="http://schemas.microsoft.com/office/drawing/2016/5/14/chartex" xmlns:mc="http://schemas.openxmlformats.org/markup-compatibility/2006" xmlns:aink="http://schemas.microsoft.com/office/drawing/2016/ink" xmlns:am3d="http://schemas.microsoft.com/office/drawing/2017/model3d" xmlns:o="urn:schemas-microsoft-com:office:office" xmlns:oel="http://schemas.microsoft.com/office/2019/extlst" xmlns:r="http://schemas.openxmlformats.org/officeDocument/2006/relationships" xmlns:m="http://schemas.openxmlformats.org/officeDocument/2006/math" xmlns:v="urn:schemas-microsoft-com:vml" xmlns:wp14="http://schemas.microsoft.com/office/word/2010/wordprocessingDrawing" xmlns:wp="http://schemas.openxmlformats.org/drawingml/2006/wordprocessingDrawing" xmlns:w10="urn:schemas-microsoft-com:office:word" xmlns:w="http://schemas.openxmlformats.org/wordprocessingml/2006/main" xmlns:w14="http://schemas.microsoft.com/office/word/2010/wordml" xmlns:w15="http://schemas.microsoft.com/office/word/2012/wordml" xmlns:w16cex="http://schemas.microsoft.com/office/word/2018/wordml/cex" xmlns:w16cid="http://schemas.microsoft.com/office/word/2016/wordml/cid" xmlns:w16="http://schemas.microsoft.com/office/word/2018/wordml" xmlns:w16sdtdh="http://schemas.microsoft.com/office/word/2020/wordml/sdtdatahash" xmlns:w16se="http://schemas.microsoft.com/office/word/2015/wordml/symex" xmlns:wpg="http://schemas.microsoft.com/office/word/2010/wordprocessingGroup" xmlns:wpi="http://schemas.microsoft.com/office/word/2010/wordprocessingInk" xmlns:wne="http://schemas.microsoft.com/office/word/2006/wordml" xmlns:wps="http://schemas.microsoft.com/office/word/2010/wordprocessingShape" mc:Ignorable="w14 w15 w16se w16cid w16 w16cex w16sdtdh wp14">
+<w:numbering xmlns:wpc="http://schemas.microsoft.com/office/word/2010/wordprocessingCanvas" xmlns:cx="http://schemas.microsoft.com/office/drawing/2014/chartex" xmlns:cx1="http://schemas.microsoft.com/office/drawing/2015/9/8/chartex" xmlns:cx2="http://schemas.microsoft.com/office/drawing/2015/10/21/chartex" xmlns:cx3="http://schemas.microsoft.com/office/drawing/2016/5/9/chartex" xmlns:cx4="http://schemas.microsoft.com/office/drawing/2016/5/10/chartex" xmlns:cx5="http://schemas.microsoft.com/office/drawing/2016/5/11/chartex" xmlns:cx6="http://schemas.microsoft.com/office/drawing/2016/5/12/chartex" xmlns:cx7="http://schemas.microsoft.com/office/drawing/2016/5/13/chartex" xmlns:cx8="http://schemas.microsoft.com/office/drawing/2016/5/14/chartex" xmlns:mc="http://schemas.openxmlformats.org/markup-compatibility/2006" xmlns:aink="http://schemas.microsoft.com/office/drawing/2016/ink" xmlns:am3d="http://schemas.microsoft.com/office/drawing/2017/model3d" xmlns:o="urn:schemas-microsoft-com:office:office" xmlns:r="http://schemas.openxmlformats.org/officeDocument/2006/relationships" xmlns:m="http://schemas.openxmlformats.org/officeDocument/2006/math" xmlns:v="urn:schemas-microsoft-com:vml" xmlns:wp14="http://schemas.microsoft.com/office/word/2010/wordprocessingDrawing" xmlns:wp="http://schemas.openxmlformats.org/drawingml/2006/wordprocessingDrawing" xmlns:w10="urn:schemas-microsoft-com:office:word" xmlns:w="http://schemas.openxmlformats.org/wordprocessingml/2006/main" xmlns:w14="http://schemas.microsoft.com/office/word/2010/wordml" xmlns:w15="http://schemas.microsoft.com/office/word/2012/wordml" xmlns:w16cid="http://schemas.microsoft.com/office/word/2016/wordml/cid" xmlns:w16se="http://schemas.microsoft.com/office/word/2015/wordml/symex" xmlns:wpg="http://schemas.microsoft.com/office/word/2010/wordprocessingGroup" xmlns:wpi="http://schemas.microsoft.com/office/word/2010/wordprocessingInk" xmlns:wne="http://schemas.microsoft.com/office/word/2006/wordml" xmlns:wps="http://schemas.microsoft.com/office/word/2010/wordprocessingShape" mc:Ignorable="w14 w15 w16se w16cid wp14">
   <w:abstractNum w:abstractNumId="0" w15:restartNumberingAfterBreak="0">
     <w:nsid w:val="084B57FA"/>
     <w:multiLevelType w:val="hybridMultilevel"/>
@@ -48183,58 +48341,58 @@
       </w:rPr>
     </w:lvl>
   </w:abstractNum>
-  <w:num w:numId="1" w16cid:durableId="1674607109">
+  <w:num w:numId="1">
     <w:abstractNumId w:val="4"/>
   </w:num>
-  <w:num w:numId="2" w16cid:durableId="1950551232">
+  <w:num w:numId="2">
     <w:abstractNumId w:val="20"/>
   </w:num>
-  <w:num w:numId="3" w16cid:durableId="1578398280">
+  <w:num w:numId="3">
     <w:abstractNumId w:val="21"/>
   </w:num>
-  <w:num w:numId="4" w16cid:durableId="1775901273">
+  <w:num w:numId="4">
     <w:abstractNumId w:val="11"/>
   </w:num>
-  <w:num w:numId="5" w16cid:durableId="1920602191">
+  <w:num w:numId="5">
     <w:abstractNumId w:val="16"/>
   </w:num>
-  <w:num w:numId="6" w16cid:durableId="1207453124">
+  <w:num w:numId="6">
     <w:abstractNumId w:val="18"/>
   </w:num>
-  <w:num w:numId="7" w16cid:durableId="500315035">
+  <w:num w:numId="7">
     <w:abstractNumId w:val="0"/>
   </w:num>
-  <w:num w:numId="8" w16cid:durableId="1520660522">
+  <w:num w:numId="8">
     <w:abstractNumId w:val="7"/>
   </w:num>
-  <w:num w:numId="9" w16cid:durableId="993997034">
+  <w:num w:numId="9">
     <w:abstractNumId w:val="12"/>
   </w:num>
-  <w:num w:numId="10" w16cid:durableId="1672485030">
+  <w:num w:numId="10">
     <w:abstractNumId w:val="8"/>
   </w:num>
-  <w:num w:numId="11" w16cid:durableId="1884516017">
+  <w:num w:numId="11">
     <w:abstractNumId w:val="19"/>
   </w:num>
-  <w:num w:numId="12" w16cid:durableId="1010908495">
+  <w:num w:numId="12">
     <w:abstractNumId w:val="14"/>
   </w:num>
-  <w:num w:numId="13" w16cid:durableId="911307858">
+  <w:num w:numId="13">
     <w:abstractNumId w:val="1"/>
   </w:num>
-  <w:num w:numId="14" w16cid:durableId="1923953103">
+  <w:num w:numId="14">
     <w:abstractNumId w:val="5"/>
   </w:num>
-  <w:num w:numId="15" w16cid:durableId="1758090963">
+  <w:num w:numId="15">
     <w:abstractNumId w:val="2"/>
   </w:num>
-  <w:num w:numId="16" w16cid:durableId="1747609954">
+  <w:num w:numId="16">
     <w:abstractNumId w:val="10"/>
   </w:num>
-  <w:num w:numId="17" w16cid:durableId="116216488">
+  <w:num w:numId="17">
     <w:abstractNumId w:val="17"/>
   </w:num>
-  <w:num w:numId="18" w16cid:durableId="1180461489">
+  <w:num w:numId="18">
     <w:abstractNumId w:val="4"/>
     <w:lvlOverride w:ilvl="0">
       <w:startOverride w:val="1"/>
@@ -48264,22 +48422,22 @@
       <w:startOverride w:val="1"/>
     </w:lvlOverride>
   </w:num>
-  <w:num w:numId="19" w16cid:durableId="1333799998">
+  <w:num w:numId="19">
     <w:abstractNumId w:val="9"/>
   </w:num>
-  <w:num w:numId="20" w16cid:durableId="653488339">
+  <w:num w:numId="20">
     <w:abstractNumId w:val="15"/>
   </w:num>
-  <w:num w:numId="21" w16cid:durableId="2010521834">
+  <w:num w:numId="21">
     <w:abstractNumId w:val="6"/>
   </w:num>
-  <w:num w:numId="22" w16cid:durableId="267585892">
+  <w:num w:numId="22">
     <w:abstractNumId w:val="13"/>
   </w:num>
-  <w:num w:numId="23" w16cid:durableId="427164969">
+  <w:num w:numId="23">
     <w:abstractNumId w:val="3"/>
   </w:num>
-  <w:num w:numId="24" w16cid:durableId="1641571955">
+  <w:num w:numId="24">
     <w:abstractNumId w:val="4"/>
     <w:lvlOverride w:ilvl="0">
       <w:startOverride w:val="1"/>
@@ -48313,7 +48471,7 @@
 </file>
 
 <file path=word/styles.xml><?xml version="1.0" encoding="utf-8"?>
-<w:styles xmlns:mc="http://schemas.openxmlformats.org/markup-compatibility/2006" xmlns:r="http://schemas.openxmlformats.org/officeDocument/2006/relationships" xmlns:w="http://schemas.openxmlformats.org/wordprocessingml/2006/main" xmlns:w14="http://schemas.microsoft.com/office/word/2010/wordml" xmlns:w15="http://schemas.microsoft.com/office/word/2012/wordml" xmlns:w16cex="http://schemas.microsoft.com/office/word/2018/wordml/cex" xmlns:w16cid="http://schemas.microsoft.com/office/word/2016/wordml/cid" xmlns:w16="http://schemas.microsoft.com/office/word/2018/wordml" xmlns:w16sdtdh="http://schemas.microsoft.com/office/word/2020/wordml/sdtdatahash" xmlns:w16se="http://schemas.microsoft.com/office/word/2015/wordml/symex" mc:Ignorable="w14 w15 w16se w16cid w16 w16cex w16sdtdh">
+<w:styles xmlns:mc="http://schemas.openxmlformats.org/markup-compatibility/2006" xmlns:r="http://schemas.openxmlformats.org/officeDocument/2006/relationships" xmlns:w="http://schemas.openxmlformats.org/wordprocessingml/2006/main" xmlns:w14="http://schemas.microsoft.com/office/word/2010/wordml" xmlns:w15="http://schemas.microsoft.com/office/word/2012/wordml" xmlns:w16cid="http://schemas.microsoft.com/office/word/2016/wordml/cid" xmlns:w16se="http://schemas.microsoft.com/office/word/2015/wordml/symex" mc:Ignorable="w14 w15 w16se w16cid">
   <w:docDefaults>
     <w:rPrDefault>
       <w:rPr>
@@ -48329,7 +48487,7 @@
       </w:pPr>
     </w:pPrDefault>
   </w:docDefaults>
-  <w:latentStyles w:defLockedState="0" w:defUIPriority="99" w:defSemiHidden="0" w:defUnhideWhenUsed="0" w:defQFormat="0" w:count="376">
+  <w:latentStyles w:defLockedState="0" w:defUIPriority="99" w:defSemiHidden="0" w:defUnhideWhenUsed="0" w:defQFormat="0" w:count="375">
     <w:lsdException w:name="Normal" w:uiPriority="0" w:qFormat="1"/>
     <w:lsdException w:name="heading 1" w:uiPriority="9" w:qFormat="1"/>
     <w:lsdException w:name="heading 2" w:semiHidden="1" w:uiPriority="9" w:unhideWhenUsed="1" w:qFormat="1"/>
@@ -48705,7 +48863,6 @@
     <w:lsdException w:name="Smart Hyperlink" w:semiHidden="1" w:unhideWhenUsed="1"/>
     <w:lsdException w:name="Hashtag" w:semiHidden="1" w:unhideWhenUsed="1"/>
     <w:lsdException w:name="Unresolved Mention" w:semiHidden="1" w:unhideWhenUsed="1"/>
-    <w:lsdException w:name="Smart Link" w:semiHidden="1" w:unhideWhenUsed="1"/>
   </w:latentStyles>
   <w:style w:type="paragraph" w:default="1" w:styleId="Normal">
     <w:name w:val="Normal"/>
@@ -49373,7 +49530,7 @@
 </file>
 
 <file path=customXml/itemProps1.xml><?xml version="1.0" encoding="utf-8"?>
-<ds:datastoreItem xmlns:ds="http://schemas.openxmlformats.org/officeDocument/2006/customXml" ds:itemID="{E5B0A35D-94FB-42C3-BBF0-5D7F9E1A8C2E}">
+<ds:datastoreItem xmlns:ds="http://schemas.openxmlformats.org/officeDocument/2006/customXml" ds:itemID="{06D3E38C-9232-49CD-947B-86FDB44677D4}">
   <ds:schemaRefs>
     <ds:schemaRef ds:uri="http://schemas.openxmlformats.org/officeDocument/2006/bibliography"/>
   </ds:schemaRefs>

</xml_diff>